<commit_message>
Consertado algumas coisas no main
</commit_message>
<xml_diff>
--- a/Documento de requisistos/Explicação das classes.docx
+++ b/Documento de requisistos/Explicação das classes.docx
@@ -8923,7 +8923,6 @@
           <w:szCs w:val="28"/>
         </w:rPr>
       </w:pPr>
-      <w:proofErr w:type="spellStart"/>
       <w:r>
         <w:rPr>
           <w:b/>
@@ -8939,7 +8938,40 @@
           <w:sz w:val="28"/>
           <w:szCs w:val="28"/>
         </w:rPr>
-        <w:t>sconcretasKuraudo</w:t>
+        <w:t>s</w:t>
+      </w:r>
+      <w:r>
+        <w:rPr>
+          <w:b/>
+          <w:sz w:val="28"/>
+          <w:szCs w:val="28"/>
+        </w:rPr>
+        <w:t xml:space="preserve"> </w:t>
+      </w:r>
+      <w:r>
+        <w:rPr>
+          <w:b/>
+          <w:sz w:val="28"/>
+          <w:szCs w:val="28"/>
+        </w:rPr>
+        <w:t>concretas</w:t>
+      </w:r>
+      <w:r>
+        <w:rPr>
+          <w:b/>
+          <w:sz w:val="28"/>
+          <w:szCs w:val="28"/>
+        </w:rPr>
+        <w:t xml:space="preserve"> </w:t>
+      </w:r>
+      <w:proofErr w:type="spellStart"/>
+      <w:r>
+        <w:rPr>
+          <w:b/>
+          <w:sz w:val="28"/>
+          <w:szCs w:val="28"/>
+        </w:rPr>
+        <w:t>Kuraudo</w:t>
       </w:r>
       <w:proofErr w:type="spellEnd"/>
       <w:r>

</xml_diff>